<commit_message>
Mejora diagrama del dominio
</commit_message>
<xml_diff>
--- a/ProyectoPrimeraEntrega.docx
+++ b/ProyectoPrimeraEntrega.docx
@@ -832,6 +832,7 @@
       </w:r>
     </w:p>
     <w:p/>
+    <w:p/>
     <w:tbl>
       <w:tblPr>
         <w:tblW w:w="4923" w:type="pct"/>
@@ -864,6 +865,7 @@
                 <w:lang w:val="es-ES"/>
               </w:rPr>
             </w:pPr>
+            <w:bookmarkStart w:id="0" w:name="_Hlk527392346"/>
             <w:r>
               <w:rPr>
                 <w:rFonts w:cs="Arial"/>
@@ -904,7 +906,6 @@
                 <w:docPart w:val="8E9A70668CA8415286DAB5885096FCB7"/>
               </w:placeholder>
             </w:sdtPr>
-            <w:sdtEndPr/>
             <w:sdtContent>
               <w:p>
                 <w:pPr>
@@ -1095,7 +1096,6 @@
               <w:calendar w:val="gregorian"/>
             </w:date>
           </w:sdtPr>
-          <w:sdtEndPr/>
           <w:sdtContent>
             <w:tc>
               <w:tcPr>
@@ -1176,7 +1176,6 @@
               <w:calendar w:val="gregorian"/>
             </w:date>
           </w:sdtPr>
-          <w:sdtEndPr/>
           <w:sdtContent>
             <w:tc>
               <w:tcPr>
@@ -1250,7 +1249,6 @@
               <w:docPart w:val="8E9A70668CA8415286DAB5885096FCB7"/>
             </w:placeholder>
           </w:sdtPr>
-          <w:sdtEndPr/>
           <w:sdtContent>
             <w:tc>
               <w:tcPr>
@@ -1395,7 +1393,6 @@
                 <w:docPart w:val="8E9A70668CA8415286DAB5885096FCB7"/>
               </w:placeholder>
             </w:sdtPr>
-            <w:sdtEndPr/>
             <w:sdtContent>
               <w:sdt>
                 <w:sdtPr>
@@ -1408,7 +1405,6 @@
                     <w:docPart w:val="8E9A70668CA8415286DAB5885096FCB7"/>
                   </w:placeholder>
                 </w:sdtPr>
-                <w:sdtEndPr/>
                 <w:sdtContent>
                   <w:p>
                     <w:r>
@@ -1596,23 +1592,7 @@
                     <w:rFonts w:cs="Arial"/>
                     <w:lang w:val="es-ES"/>
                   </w:rPr>
-                  <w:t xml:space="preserve">El sistema muestra una pantalla con los campos a llenar (No. Inventario, marca, modelo, No. De serie y </w:t>
-                </w:r>
-                <w:proofErr w:type="spellStart"/>
-                <w:r>
-                  <w:rPr>
-                    <w:rFonts w:cs="Arial"/>
-                    <w:lang w:val="es-ES"/>
-                  </w:rPr>
-                  <w:t>AREA</w:t>
-                </w:r>
-                <w:proofErr w:type="spellEnd"/>
-                <w:r>
-                  <w:rPr>
-                    <w:rFonts w:cs="Arial"/>
-                    <w:lang w:val="es-ES"/>
-                  </w:rPr>
-                  <w:t xml:space="preserve"> y/o RESPONSABLE).</w:t>
+                  <w:t>El sistema muestra una pantalla con los campos a llenar (No. Inventario, marca, modelo, No. De serie y AREA y/o RESPONSABLE).</w:t>
                 </w:r>
               </w:p>
               <w:p>
@@ -1763,6 +1743,7 @@
                     <w:rFonts w:cs="Arial"/>
                     <w:lang w:val="es-ES"/>
                   </w:rPr>
+                  <w:lastRenderedPageBreak/>
                   <w:t xml:space="preserve">FA-2-2 Editar </w:t>
                 </w:r>
                 <w:proofErr w:type="spellStart"/>
@@ -1792,7 +1773,6 @@
                     <w:rFonts w:cs="Arial"/>
                     <w:lang w:val="es-ES"/>
                   </w:rPr>
-                  <w:lastRenderedPageBreak/>
                   <w:t>El sistema recupera los datos de HARDWARE seleccionado. ExCon.</w:t>
                 </w:r>
               </w:p>
@@ -2143,7 +2123,6 @@
               <w:docPart w:val="8E9A70668CA8415286DAB5885096FCB7"/>
             </w:placeholder>
           </w:sdtPr>
-          <w:sdtEndPr/>
           <w:sdtContent>
             <w:tc>
               <w:tcPr>
@@ -2263,6 +2242,7 @@
                 <w:b/>
                 <w:lang w:val="es-ES"/>
               </w:rPr>
+              <w:lastRenderedPageBreak/>
               <w:t>Poscondiciones</w:t>
             </w:r>
             <w:proofErr w:type="spellEnd"/>
@@ -2298,7 +2278,6 @@
               </w:placeholder>
               <w:showingPlcHdr/>
             </w:sdtPr>
-            <w:sdtEndPr/>
             <w:sdtContent>
               <w:p>
                 <w:pPr>
@@ -2347,7 +2326,6 @@
                 <w:b/>
                 <w:lang w:val="es-ES"/>
               </w:rPr>
-              <w:lastRenderedPageBreak/>
               <w:t>Entradas:</w:t>
             </w:r>
           </w:p>
@@ -2364,7 +2342,6 @@
             </w:placeholder>
             <w:showingPlcHdr/>
           </w:sdtPr>
-          <w:sdtEndPr/>
           <w:sdtContent>
             <w:tc>
               <w:tcPr>
@@ -2439,7 +2416,6 @@
             </w:placeholder>
             <w:showingPlcHdr/>
           </w:sdtPr>
-          <w:sdtEndPr/>
           <w:sdtContent>
             <w:tc>
               <w:tcPr>
@@ -2531,7 +2507,6 @@
             </w:placeholder>
             <w:showingPlcHdr/>
           </w:sdtPr>
-          <w:sdtEndPr/>
           <w:sdtContent>
             <w:tc>
               <w:tcPr>
@@ -2623,7 +2598,6 @@
               <w:docPart w:val="8E9A70668CA8415286DAB5885096FCB7"/>
             </w:placeholder>
           </w:sdtPr>
-          <w:sdtEndPr/>
           <w:sdtContent>
             <w:tc>
               <w:tcPr>
@@ -2731,6 +2705,7 @@
           </w:p>
         </w:tc>
       </w:tr>
+      <w:bookmarkEnd w:id="0"/>
     </w:tbl>
     <w:p/>
     <w:tbl>
@@ -2765,6 +2740,7 @@
                 <w:b/>
               </w:rPr>
             </w:pPr>
+            <w:bookmarkStart w:id="1" w:name="_Hlk527398636"/>
             <w:r>
               <w:rPr>
                 <w:rFonts w:ascii="Calibri" w:eastAsia="Calibri" w:hAnsi="Calibri" w:cs="Calibri"/>
@@ -3519,6 +3495,7 @@
               <w:rPr>
                 <w:rFonts w:ascii="Calibri" w:eastAsia="Calibri" w:hAnsi="Calibri" w:cs="Calibri"/>
               </w:rPr>
+              <w:lastRenderedPageBreak/>
               <w:t>El sistema habilita la opción de “guardar”.</w:t>
             </w:r>
           </w:p>
@@ -3538,7 +3515,6 @@
               <w:rPr>
                 <w:rFonts w:ascii="Calibri" w:eastAsia="Calibri" w:hAnsi="Calibri" w:cs="Calibri"/>
               </w:rPr>
-              <w:lastRenderedPageBreak/>
               <w:t>El jefe del centro de cómputo selecciona “</w:t>
             </w:r>
             <w:proofErr w:type="spellStart"/>
@@ -3771,21 +3747,7 @@
               <w:rPr>
                 <w:rFonts w:ascii="Calibri" w:eastAsia="Calibri" w:hAnsi="Calibri" w:cs="Calibri"/>
               </w:rPr>
-              <w:t xml:space="preserve"> llenos(ver FA-</w:t>
-            </w:r>
-            <w:proofErr w:type="spellStart"/>
-            <w:r>
-              <w:rPr>
-                <w:rFonts w:ascii="Calibri" w:eastAsia="Calibri" w:hAnsi="Calibri" w:cs="Calibri"/>
-              </w:rPr>
-              <w:t>camposVacíos</w:t>
-            </w:r>
-            <w:proofErr w:type="spellEnd"/>
-            <w:r>
-              <w:rPr>
-                <w:rFonts w:ascii="Calibri" w:eastAsia="Calibri" w:hAnsi="Calibri" w:cs="Calibri"/>
-              </w:rPr>
-              <w:t>).</w:t>
+              <w:t xml:space="preserve"> llenos(ver FA-camposVacíos).</w:t>
             </w:r>
           </w:p>
           <w:p>
@@ -3978,21 +3940,7 @@
               <w:rPr>
                 <w:rFonts w:ascii="Calibri" w:eastAsia="Calibri" w:hAnsi="Calibri" w:cs="Calibri"/>
               </w:rPr>
-              <w:t>FA-</w:t>
-            </w:r>
-            <w:proofErr w:type="spellStart"/>
-            <w:r>
-              <w:rPr>
-                <w:rFonts w:ascii="Calibri" w:eastAsia="Calibri" w:hAnsi="Calibri" w:cs="Calibri"/>
-              </w:rPr>
-              <w:t>camposVacíos</w:t>
-            </w:r>
-            <w:proofErr w:type="spellEnd"/>
-            <w:r>
-              <w:rPr>
-                <w:rFonts w:ascii="Calibri" w:eastAsia="Calibri" w:hAnsi="Calibri" w:cs="Calibri"/>
-              </w:rPr>
-              <w:t>. Hay campos sin llenar.</w:t>
+              <w:t>FA-camposVacíos. Hay campos sin llenar.</w:t>
             </w:r>
           </w:p>
           <w:p>
@@ -4153,6 +4101,7 @@
               <w:rPr>
                 <w:rFonts w:ascii="Calibri" w:eastAsia="Calibri" w:hAnsi="Calibri" w:cs="Calibri"/>
               </w:rPr>
+              <w:lastRenderedPageBreak/>
               <w:t>El sistema muestra un contador de tiempo de 30s a 0 segundos.</w:t>
             </w:r>
           </w:p>
@@ -4172,7 +4121,6 @@
               <w:rPr>
                 <w:rFonts w:ascii="Calibri" w:eastAsia="Calibri" w:hAnsi="Calibri" w:cs="Calibri"/>
               </w:rPr>
-              <w:lastRenderedPageBreak/>
               <w:t>Si la conexión no se establece, fin caso de uso de lo contrario regresa al punto de origen de la excepción.</w:t>
             </w:r>
           </w:p>
@@ -4539,6 +4487,7 @@
           </w:p>
         </w:tc>
       </w:tr>
+      <w:bookmarkEnd w:id="1"/>
     </w:tbl>
     <w:p/>
     <w:tbl>
@@ -4573,6 +4522,7 @@
                 <w:lang w:val="es-ES"/>
               </w:rPr>
             </w:pPr>
+            <w:bookmarkStart w:id="2" w:name="_Hlk527400380"/>
             <w:r>
               <w:rPr>
                 <w:rFonts w:cs="Arial"/>
@@ -6108,12 +6058,10 @@
           </w:p>
         </w:tc>
       </w:tr>
+      <w:bookmarkEnd w:id="2"/>
     </w:tbl>
     <w:p/>
-    <w:p>
-      <w:bookmarkStart w:id="0" w:name="_GoBack"/>
-      <w:bookmarkEnd w:id="0"/>
-    </w:p>
+    <w:p/>
     <w:tbl>
       <w:tblPr>
         <w:tblW w:w="4923" w:type="pct"/>
@@ -6261,7 +6209,14 @@
                 <w:rFonts w:cs="Arial"/>
                 <w:lang w:val="es-ES"/>
               </w:rPr>
-              <w:t>Administrar personal</w:t>
+              <w:t xml:space="preserve">Administrar </w:t>
+            </w:r>
+            <w:r>
+              <w:rPr>
+                <w:rFonts w:cs="Arial"/>
+                <w:lang w:val="es-ES"/>
+              </w:rPr>
+              <w:t>Responsable</w:t>
             </w:r>
           </w:p>
         </w:tc>
@@ -6552,7 +6507,21 @@
                     <w:rFonts w:cs="Arial"/>
                     <w:lang w:val="es-ES"/>
                   </w:rPr>
-                  <w:t>Jefe de centro de computo</w:t>
+                  <w:t xml:space="preserve">Jefe de </w:t>
+                </w:r>
+                <w:r>
+                  <w:rPr>
+                    <w:rFonts w:cs="Arial"/>
+                    <w:lang w:val="es-ES"/>
+                  </w:rPr>
+                  <w:t>C</w:t>
+                </w:r>
+                <w:r>
+                  <w:rPr>
+                    <w:rFonts w:cs="Arial"/>
+                    <w:lang w:val="es-ES"/>
+                  </w:rPr>
+                  <w:t>entro de computo</w:t>
                 </w:r>
               </w:p>
             </w:tc>
@@ -6753,7 +6722,15 @@
               </w:numPr>
             </w:pPr>
             <w:r>
-              <w:t xml:space="preserve">El sistema muestra la lista de PERSONAL </w:t>
+              <w:t>El sistema muestra la lista de PERSONAL</w:t>
+            </w:r>
+            <w:r>
+              <w:t xml:space="preserve"> y las opciones “Agregar”, “Editar”, “Eliminar” y “Aceptar".</w:t>
+            </w:r>
+            <w:bookmarkStart w:id="3" w:name="_GoBack"/>
+            <w:bookmarkEnd w:id="3"/>
+            <w:r>
+              <w:t xml:space="preserve"> </w:t>
             </w:r>
           </w:p>
           <w:p>
@@ -6765,7 +6742,11 @@
               </w:numPr>
             </w:pPr>
             <w:r>
-              <w:t>El Jede del centro de cómputo selecciona “Aceptar”. Si selecciona “Agregar” (ver FA-2.1). Si selecciona un HARDWARE y después selecciona “editar” (ver FA-2.2). Si selecciona un USUARIOS y después selecciona “Dar de baja” (ver FA-2.3)</w:t>
+              <w:t xml:space="preserve">El Jede del centro de cómputo selecciona “Aceptar”. Si selecciona “Agregar” (ver FA-2.1). Si selecciona un HARDWARE y después selecciona “editar” (ver FA-2.2). </w:t>
+            </w:r>
+            <w:r>
+              <w:lastRenderedPageBreak/>
+              <w:t>Si selecciona un USUARIOS y después selecciona “Dar de baja” (ver FA-2.3)</w:t>
             </w:r>
           </w:p>
           <w:p>
@@ -6777,7 +6758,6 @@
               </w:numPr>
             </w:pPr>
             <w:r>
-              <w:lastRenderedPageBreak/>
               <w:t>Fin Caso de uso</w:t>
             </w:r>
           </w:p>
@@ -7224,6 +7204,7 @@
                     <w:rFonts w:cs="Arial"/>
                     <w:lang w:val="es-ES"/>
                   </w:rPr>
+                  <w:lastRenderedPageBreak/>
                   <w:t>El sistema da de baja al PERSONAL de la base de datos. ExCon.</w:t>
                 </w:r>
               </w:p>
@@ -7244,7 +7225,6 @@
                     <w:rFonts w:cs="Arial"/>
                     <w:lang w:val="es-ES"/>
                   </w:rPr>
-                  <w:lastRenderedPageBreak/>
                   <w:t>El sistema muestra un mensaje “Personal eliminado exitosamente”.</w:t>
                 </w:r>
               </w:p>
@@ -7371,17 +7351,15 @@
         </w:tc>
         <w:sdt>
           <w:sdtPr>
+            <w:rPr>
+              <w:rFonts w:eastAsiaTheme="minorEastAsia"/>
+              <w:lang w:eastAsia="es-MX"/>
+            </w:rPr>
             <w:id w:val="1340272881"/>
             <w:placeholder>
               <w:docPart w:val="2BE6C4F276B84D12B83ED16A9405C523"/>
             </w:placeholder>
           </w:sdtPr>
-          <w:sdtEndPr>
-            <w:rPr>
-              <w:rFonts w:eastAsiaTheme="minorEastAsia"/>
-              <w:lang w:eastAsia="es-MX"/>
-            </w:rPr>
-          </w:sdtEndPr>
           <w:sdtContent>
             <w:tc>
               <w:tcPr>
@@ -8023,7 +8001,6 @@
                 <w:docPart w:val="466D54C160DF48DAA36456FA1CD15615"/>
               </w:placeholder>
             </w:sdtPr>
-            <w:sdtEndPr/>
             <w:sdtContent>
               <w:p>
                 <w:pPr>
@@ -8195,6 +8172,7 @@
                 <w:b/>
                 <w:lang w:val="es-ES"/>
               </w:rPr>
+              <w:lastRenderedPageBreak/>
               <w:t>Fecha de creación:</w:t>
             </w:r>
           </w:p>
@@ -8216,7 +8194,6 @@
               <w:calendar w:val="gregorian"/>
             </w:date>
           </w:sdtPr>
-          <w:sdtEndPr/>
           <w:sdtContent>
             <w:tc>
               <w:tcPr>
@@ -8298,7 +8275,6 @@
               <w:calendar w:val="gregorian"/>
             </w:date>
           </w:sdtPr>
-          <w:sdtEndPr/>
           <w:sdtContent>
             <w:tc>
               <w:tcPr>
@@ -8358,7 +8334,6 @@
                 <w:b/>
                 <w:lang w:val="es-ES"/>
               </w:rPr>
-              <w:lastRenderedPageBreak/>
               <w:t>Actor(es):</w:t>
             </w:r>
           </w:p>
@@ -8374,7 +8349,6 @@
               <w:docPart w:val="466D54C160DF48DAA36456FA1CD15615"/>
             </w:placeholder>
           </w:sdtPr>
-          <w:sdtEndPr/>
           <w:sdtContent>
             <w:tc>
               <w:tcPr>
@@ -8522,7 +8496,6 @@
                 <w:docPart w:val="466D54C160DF48DAA36456FA1CD15615"/>
               </w:placeholder>
             </w:sdtPr>
-            <w:sdtEndPr/>
             <w:sdtContent>
               <w:sdt>
                 <w:sdtPr>
@@ -8535,7 +8508,6 @@
                     <w:docPart w:val="466D54C160DF48DAA36456FA1CD15615"/>
                   </w:placeholder>
                 </w:sdtPr>
-                <w:sdtEndPr/>
                 <w:sdtContent>
                   <w:p>
                     <w:pPr>
@@ -8859,7 +8831,6 @@
               <w:docPart w:val="466D54C160DF48DAA36456FA1CD15615"/>
             </w:placeholder>
           </w:sdtPr>
-          <w:sdtEndPr/>
           <w:sdtContent>
             <w:tc>
               <w:tcPr>
@@ -8994,7 +8965,6 @@
                 <w:docPart w:val="466D54C160DF48DAA36456FA1CD15615"/>
               </w:placeholder>
             </w:sdtPr>
-            <w:sdtEndPr/>
             <w:sdtContent>
               <w:p>
                 <w:pPr>
@@ -9044,6 +9014,7 @@
                 <w:b/>
                 <w:lang w:val="es-ES"/>
               </w:rPr>
+              <w:lastRenderedPageBreak/>
               <w:t>Entradas:</w:t>
             </w:r>
           </w:p>
@@ -9113,7 +9084,6 @@
               <w:docPart w:val="466D54C160DF48DAA36456FA1CD15615"/>
             </w:placeholder>
           </w:sdtPr>
-          <w:sdtEndPr/>
           <w:sdtContent>
             <w:tc>
               <w:tcPr>
@@ -9174,7 +9144,6 @@
                 <w:b/>
                 <w:lang w:val="es-ES"/>
               </w:rPr>
-              <w:lastRenderedPageBreak/>
               <w:t xml:space="preserve">Incluye: </w:t>
             </w:r>
           </w:p>
@@ -9208,7 +9177,6 @@
             </w:placeholder>
             <w:showingPlcHdr/>
           </w:sdtPr>
-          <w:sdtEndPr/>
           <w:sdtContent>
             <w:tc>
               <w:tcPr>
@@ -9301,7 +9269,6 @@
             </w:placeholder>
             <w:showingPlcHdr/>
           </w:sdtPr>
-          <w:sdtEndPr/>
           <w:sdtContent>
             <w:tc>
               <w:tcPr>
@@ -10185,6 +10152,7 @@
               <w:rPr>
                 <w:rFonts w:ascii="Calibri" w:eastAsia="Calibri" w:hAnsi="Calibri" w:cs="Calibri"/>
               </w:rPr>
+              <w:lastRenderedPageBreak/>
               <w:t>El sistema muestra un contador de tiempo de 30s a 0 segundos.</w:t>
             </w:r>
           </w:p>
@@ -11177,6 +11145,7 @@
               <w:rPr>
                 <w:rFonts w:ascii="Calibri" w:eastAsia="Calibri" w:hAnsi="Calibri" w:cs="Calibri"/>
               </w:rPr>
+              <w:lastRenderedPageBreak/>
               <w:t>El sistema crea un archivo PDF con las listas generadas.</w:t>
             </w:r>
           </w:p>
@@ -11228,6 +11197,7 @@
                 <w:rFonts w:ascii="Calibri" w:eastAsia="Calibri" w:hAnsi="Calibri" w:cs="Calibri"/>
                 <w:b/>
               </w:rPr>
+              <w:lastRenderedPageBreak/>
               <w:t>Flujos Alternos:</w:t>
             </w:r>
           </w:p>
@@ -11279,7 +11249,6 @@
                 <w:rFonts w:ascii="Calibri" w:eastAsia="Calibri" w:hAnsi="Calibri" w:cs="Calibri"/>
                 <w:b/>
               </w:rPr>
-              <w:lastRenderedPageBreak/>
               <w:t>Excepciones:</w:t>
             </w:r>
           </w:p>
@@ -11802,7 +11771,6 @@
                 <w:docPart w:val="9A015D7E6CB64C6D8692754201102F45"/>
               </w:placeholder>
             </w:sdtPr>
-            <w:sdtEndPr/>
             <w:sdtContent>
               <w:p>
                 <w:pPr>
@@ -11995,7 +11963,6 @@
               <w:calendar w:val="gregorian"/>
             </w:date>
           </w:sdtPr>
-          <w:sdtEndPr/>
           <w:sdtContent>
             <w:tc>
               <w:tcPr>
@@ -12077,7 +12044,6 @@
               <w:calendar w:val="gregorian"/>
             </w:date>
           </w:sdtPr>
-          <w:sdtEndPr/>
           <w:sdtContent>
             <w:tc>
               <w:tcPr>
@@ -12284,7 +12250,6 @@
                 <w:docPart w:val="9A015D7E6CB64C6D8692754201102F45"/>
               </w:placeholder>
             </w:sdtPr>
-            <w:sdtEndPr/>
             <w:sdtContent>
               <w:sdt>
                 <w:sdtPr>
@@ -12297,7 +12262,6 @@
                     <w:docPart w:val="9A015D7E6CB64C6D8692754201102F45"/>
                   </w:placeholder>
                 </w:sdtPr>
-                <w:sdtEndPr/>
                 <w:sdtContent>
                   <w:p>
                     <w:pPr>
@@ -12316,6 +12280,7 @@
                   </w:p>
                   <w:p>
                     <w:r>
+                      <w:lastRenderedPageBreak/>
                       <w:t>Existe una carpeta destinada únicamente para almacenar Estadísticas de mantenimiento.</w:t>
                     </w:r>
                   </w:p>
@@ -12514,7 +12479,6 @@
                 <w:docPart w:val="9A015D7E6CB64C6D8692754201102F45"/>
               </w:placeholder>
             </w:sdtPr>
-            <w:sdtEndPr/>
             <w:sdtContent>
               <w:p>
                 <w:pPr>
@@ -12709,7 +12673,6 @@
               <w:docPart w:val="9A015D7E6CB64C6D8692754201102F45"/>
             </w:placeholder>
           </w:sdtPr>
-          <w:sdtEndPr/>
           <w:sdtContent>
             <w:tc>
               <w:tcPr>
@@ -12854,7 +12817,6 @@
                 <w:docPart w:val="9A015D7E6CB64C6D8692754201102F45"/>
               </w:placeholder>
             </w:sdtPr>
-            <w:sdtEndPr/>
             <w:sdtContent>
               <w:p>
                 <w:pPr>
@@ -12919,7 +12881,6 @@
               <w:docPart w:val="9A015D7E6CB64C6D8692754201102F45"/>
             </w:placeholder>
           </w:sdtPr>
-          <w:sdtEndPr/>
           <w:sdtContent>
             <w:tc>
               <w:tcPr>
@@ -12995,7 +12956,6 @@
               <w:docPart w:val="9A015D7E6CB64C6D8692754201102F45"/>
             </w:placeholder>
           </w:sdtPr>
-          <w:sdtEndPr/>
           <w:sdtContent>
             <w:tc>
               <w:tcPr>
@@ -13073,6 +13033,7 @@
                 <w:b/>
                 <w:lang w:val="es-ES"/>
               </w:rPr>
+              <w:lastRenderedPageBreak/>
               <w:t>(relación Include)</w:t>
             </w:r>
           </w:p>
@@ -13089,7 +13050,6 @@
             </w:placeholder>
             <w:showingPlcHdr/>
           </w:sdtPr>
-          <w:sdtEndPr/>
           <w:sdtContent>
             <w:tc>
               <w:tcPr>
@@ -13166,7 +13126,6 @@
                 <w:b/>
                 <w:lang w:val="es-ES"/>
               </w:rPr>
-              <w:lastRenderedPageBreak/>
               <w:t>(relación Extend)</w:t>
             </w:r>
           </w:p>
@@ -13183,7 +13142,6 @@
             </w:placeholder>
             <w:showingPlcHdr/>
           </w:sdtPr>
-          <w:sdtEndPr/>
           <w:sdtContent>
             <w:tc>
               <w:tcPr>
@@ -13261,7 +13219,6 @@
               <w:listItem w:value="Elija un elemento."/>
             </w:comboBox>
           </w:sdtPr>
-          <w:sdtEndPr/>
           <w:sdtContent>
             <w:tc>
               <w:tcPr>
@@ -14081,6 +14038,7 @@
                 <w:rFonts w:ascii="Calibri" w:eastAsia="Calibri" w:hAnsi="Calibri" w:cs="Calibri"/>
                 <w:b/>
               </w:rPr>
+              <w:lastRenderedPageBreak/>
               <w:t>Poscondiciones</w:t>
             </w:r>
             <w:proofErr w:type="spellEnd"/>
@@ -14146,7 +14104,6 @@
                 <w:rFonts w:ascii="Calibri" w:eastAsia="Calibri" w:hAnsi="Calibri" w:cs="Calibri"/>
                 <w:b/>
               </w:rPr>
-              <w:lastRenderedPageBreak/>
               <w:t>Entradas:</w:t>
             </w:r>
           </w:p>
@@ -14501,7 +14458,6 @@
                 <w:docPart w:val="3C4176EC98DA4ABDB6024946DF6F9F02"/>
               </w:placeholder>
             </w:sdtPr>
-            <w:sdtEndPr/>
             <w:sdtContent>
               <w:p>
                 <w:pPr>
@@ -15071,6 +15027,7 @@
               <w:rPr>
                 <w:lang w:val="es-ES" w:eastAsia="en-US"/>
               </w:rPr>
+              <w:lastRenderedPageBreak/>
               <w:t>El Sistema guarda el archivo en la base de datos y lo descarga a la carpeta destinada para los ESTADISTICAMANTENIMIENTO. (ExCon).</w:t>
             </w:r>
           </w:p>
@@ -15089,7 +15046,6 @@
               <w:rPr>
                 <w:lang w:val="es-ES" w:eastAsia="en-US"/>
               </w:rPr>
-              <w:lastRenderedPageBreak/>
               <w:t>El Sistema muestra un mensaje “Estadística generada exitosamente”.</w:t>
             </w:r>
           </w:p>
@@ -15713,7 +15669,6 @@
                 <w:docPart w:val="C164FFE87A4D4EAE89BF2FB340C1A711"/>
               </w:placeholder>
             </w:sdtPr>
-            <w:sdtEndPr/>
             <w:sdtContent>
               <w:p>
                 <w:pPr>
@@ -15906,7 +15861,6 @@
               <w:calendar w:val="gregorian"/>
             </w:date>
           </w:sdtPr>
-          <w:sdtEndPr/>
           <w:sdtContent>
             <w:tc>
               <w:tcPr>
@@ -15988,7 +15942,6 @@
               <w:calendar w:val="gregorian"/>
             </w:date>
           </w:sdtPr>
-          <w:sdtEndPr/>
           <w:sdtContent>
             <w:tc>
               <w:tcPr>
@@ -16063,7 +16016,6 @@
               <w:docPart w:val="C164FFE87A4D4EAE89BF2FB340C1A711"/>
             </w:placeholder>
           </w:sdtPr>
-          <w:sdtEndPr/>
           <w:sdtContent>
             <w:tc>
               <w:tcPr>
@@ -16226,7 +16178,6 @@
                 <w:docPart w:val="C164FFE87A4D4EAE89BF2FB340C1A711"/>
               </w:placeholder>
             </w:sdtPr>
-            <w:sdtEndPr/>
             <w:sdtContent>
               <w:sdt>
                 <w:sdtPr>
@@ -16239,7 +16190,6 @@
                     <w:docPart w:val="C164FFE87A4D4EAE89BF2FB340C1A711"/>
                   </w:placeholder>
                 </w:sdtPr>
-                <w:sdtEndPr/>
                 <w:sdtContent>
                   <w:p>
                     <w:pPr>
@@ -16297,6 +16247,7 @@
                 <w:b/>
                 <w:lang w:val="es-ES"/>
               </w:rPr>
+              <w:lastRenderedPageBreak/>
               <w:t>Flujo Normal:</w:t>
             </w:r>
           </w:p>
@@ -16345,7 +16296,6 @@
               <w:rPr>
                 <w:lang w:eastAsia="en-US"/>
               </w:rPr>
-              <w:lastRenderedPageBreak/>
               <w:t xml:space="preserve">El jefe de centro de </w:t>
             </w:r>
             <w:proofErr w:type="spellStart"/>
@@ -16544,7 +16494,6 @@
                 <w:b/>
                 <w:lang w:val="es-ES"/>
               </w:rPr>
-              <w:lastRenderedPageBreak/>
               <w:t>Flujos Alternos:</w:t>
             </w:r>
           </w:p>
@@ -16572,7 +16521,6 @@
               </w:placeholder>
               <w:showingPlcHdr/>
             </w:sdtPr>
-            <w:sdtEndPr/>
             <w:sdtContent>
               <w:p>
                 <w:pPr>
@@ -16636,7 +16584,6 @@
               <w:docPart w:val="C164FFE87A4D4EAE89BF2FB340C1A711"/>
             </w:placeholder>
           </w:sdtPr>
-          <w:sdtEndPr/>
           <w:sdtContent>
             <w:tc>
               <w:tcPr>
@@ -16781,7 +16728,6 @@
                 <w:docPart w:val="C164FFE87A4D4EAE89BF2FB340C1A711"/>
               </w:placeholder>
             </w:sdtPr>
-            <w:sdtEndPr/>
             <w:sdtContent>
               <w:p>
                 <w:pPr>
@@ -16861,7 +16807,6 @@
               <w:docPart w:val="C164FFE87A4D4EAE89BF2FB340C1A711"/>
             </w:placeholder>
           </w:sdtPr>
-          <w:sdtEndPr/>
           <w:sdtContent>
             <w:tc>
               <w:tcPr>
@@ -16938,7 +16883,6 @@
             </w:placeholder>
             <w:showingPlcHdr/>
           </w:sdtPr>
-          <w:sdtEndPr/>
           <w:sdtContent>
             <w:tc>
               <w:tcPr>
@@ -17031,7 +16975,6 @@
             </w:placeholder>
             <w:showingPlcHdr/>
           </w:sdtPr>
-          <w:sdtEndPr/>
           <w:sdtContent>
             <w:tc>
               <w:tcPr>
@@ -17124,7 +17067,6 @@
             </w:placeholder>
             <w:showingPlcHdr/>
           </w:sdtPr>
-          <w:sdtEndPr/>
           <w:sdtContent>
             <w:tc>
               <w:tcPr>
@@ -17256,6 +17198,7 @@
                 <w:b/>
                 <w:lang w:val="es-ES"/>
               </w:rPr>
+              <w:lastRenderedPageBreak/>
               <w:softHyphen/>
             </w:r>
             <w:r>
@@ -17326,7 +17269,6 @@
                 <w:b/>
                 <w:lang w:val="es-ES"/>
               </w:rPr>
-              <w:lastRenderedPageBreak/>
               <w:t>Nombre:</w:t>
             </w:r>
           </w:p>
@@ -18554,7 +18496,6 @@
                 <w:docPart w:val="8F929788F61A4ECE8963BD253C725285"/>
               </w:placeholder>
             </w:sdtPr>
-            <w:sdtEndPr/>
             <w:sdtContent>
               <w:p>
                 <w:pPr>
@@ -18629,7 +18570,6 @@
                 <w:docPart w:val="8F929788F61A4ECE8963BD253C725285"/>
               </w:placeholder>
             </w:sdtPr>
-            <w:sdtEndPr/>
             <w:sdtContent>
               <w:p>
                 <w:pPr>
@@ -18776,7 +18716,6 @@
               <w:calendar w:val="gregorian"/>
             </w:date>
           </w:sdtPr>
-          <w:sdtEndPr/>
           <w:sdtContent>
             <w:tc>
               <w:tcPr>
@@ -18856,7 +18795,6 @@
               <w:calendar w:val="gregorian"/>
             </w:date>
           </w:sdtPr>
-          <w:sdtEndPr/>
           <w:sdtContent>
             <w:tc>
               <w:tcPr>
@@ -18931,7 +18869,6 @@
               <w:docPart w:val="8F929788F61A4ECE8963BD253C725285"/>
             </w:placeholder>
           </w:sdtPr>
-          <w:sdtEndPr/>
           <w:sdtContent>
             <w:tc>
               <w:tcPr>
@@ -19041,7 +18978,6 @@
                   <w:docPart w:val="8F929788F61A4ECE8963BD253C725285"/>
                 </w:placeholder>
               </w:sdtPr>
-              <w:sdtEndPr/>
               <w:sdtContent>
                 <w:r>
                   <w:rPr>
@@ -19116,7 +19052,6 @@
                 <w:docPart w:val="8F929788F61A4ECE8963BD253C725285"/>
               </w:placeholder>
             </w:sdtPr>
-            <w:sdtEndPr/>
             <w:sdtContent>
               <w:sdt>
                 <w:sdtPr>
@@ -19129,7 +19064,6 @@
                     <w:docPart w:val="8F929788F61A4ECE8963BD253C725285"/>
                   </w:placeholder>
                 </w:sdtPr>
-                <w:sdtEndPr/>
                 <w:sdtContent>
                   <w:p>
                     <w:pPr>
@@ -19210,7 +19144,6 @@
               <w:docPart w:val="8F929788F61A4ECE8963BD253C725285"/>
             </w:placeholder>
           </w:sdtPr>
-          <w:sdtEndPr/>
           <w:sdtContent>
             <w:tc>
               <w:tcPr>
@@ -19770,7 +19703,6 @@
               <w:docPart w:val="8F929788F61A4ECE8963BD253C725285"/>
             </w:placeholder>
           </w:sdtPr>
-          <w:sdtEndPr/>
           <w:sdtContent>
             <w:tc>
               <w:tcPr>
@@ -19900,7 +19832,6 @@
                 <w:docPart w:val="8F929788F61A4ECE8963BD253C725285"/>
               </w:placeholder>
             </w:sdtPr>
-            <w:sdtEndPr/>
             <w:sdtContent>
               <w:p>
                 <w:pPr>
@@ -19981,7 +19912,6 @@
               <w:docPart w:val="8F929788F61A4ECE8963BD253C725285"/>
             </w:placeholder>
           </w:sdtPr>
-          <w:sdtEndPr/>
           <w:sdtContent>
             <w:tc>
               <w:tcPr>
@@ -20072,7 +20002,6 @@
               <w:docPart w:val="8F929788F61A4ECE8963BD253C725285"/>
             </w:placeholder>
           </w:sdtPr>
-          <w:sdtEndPr/>
           <w:sdtContent>
             <w:tc>
               <w:tcPr>
@@ -20165,7 +20094,6 @@
             </w:placeholder>
             <w:showingPlcHdr/>
           </w:sdtPr>
-          <w:sdtEndPr/>
           <w:sdtContent>
             <w:tc>
               <w:tcPr>
@@ -20259,7 +20187,6 @@
             </w:placeholder>
             <w:showingPlcHdr/>
           </w:sdtPr>
-          <w:sdtEndPr/>
           <w:sdtContent>
             <w:tc>
               <w:tcPr>
@@ -20336,7 +20263,6 @@
               <w:listItem w:value="Elija un elemento."/>
             </w:comboBox>
           </w:sdtPr>
-          <w:sdtEndPr/>
           <w:sdtContent>
             <w:tc>
               <w:tcPr>
@@ -26167,6 +26093,7 @@
   </w:compat>
   <w:rsids>
     <w:rsidRoot w:val="00077BAB"/>
+    <w:rsid w:val="00025AE7"/>
     <w:rsid w:val="00077BAB"/>
     <w:rsid w:val="003B6CAD"/>
     <w:rsid w:val="00F742B8"/>
@@ -26980,7 +26907,7 @@
 </file>
 
 <file path=customXml/itemProps1.xml><?xml version="1.0" encoding="utf-8"?>
-<ds:datastoreItem xmlns:ds="http://schemas.openxmlformats.org/officeDocument/2006/customXml" ds:itemID="{685D5EED-5FC0-4FDD-B62C-4ED8A438DAA7}">
+<ds:datastoreItem xmlns:ds="http://schemas.openxmlformats.org/officeDocument/2006/customXml" ds:itemID="{549E17BF-97E8-424C-B842-4F05315B7DB4}">
   <ds:schemaRefs>
     <ds:schemaRef ds:uri="http://schemas.openxmlformats.org/officeDocument/2006/bibliography"/>
   </ds:schemaRefs>

</xml_diff>